<commit_message>
Fix DOCX corruption: Use unicode literals + safe XML structure
</commit_message>
<xml_diff>
--- a/results/S-DBPA_Final_Report.docx
+++ b/results/S-DBPA_Final_Report.docx
@@ -72,7 +72,7 @@
           <w:i w:val="0"/>
           <w:sz w:val="24"/>
         </w:rPr>
-        <w:t>Modern auditing of LLMs requires robust statistical tools to quantify behavioral shifts induced by personas. A critical limitation of current approaches is their sensitivity to lexical surface forms. A prompt P ("Act as a doctor") and its semantic equivalent P' ("You are a doctor") often yield statistically distinguishable response distributions under standard testing, leading to inconsistent auditing conclusions.</w:t>
+        <w:t xml:space="preserve">Modern auditing of LLMs requires robust statistical tools to quantify behavioral shifts induced by personas. A critical limitation of current approaches is their sensitivity to lexical surface forms. </w:t>
       </w:r>
     </w:p>
     <w:p>
@@ -86,7 +86,136 @@
           <w:i w:val="0"/>
           <w:sz w:val="24"/>
         </w:rPr>
-        <w:t>We propose S-DBPA, which redefines the unit of analysis from a single prompt to a "Semantic Neighborhood". By integrating a Controlled Semantic Sampling step — generating a distribution of synonymous prompts via a paraphrasing model and filtering via an embedding model — we construct a robust test statistic that is invariant to trivial wording changes.</w:t>
+        <w:t xml:space="preserve">A prompt </w:t>
+      </w:r>
+      <m:oMath>
+        <m:r>
+          <m:t>P</m:t>
+        </m:r>
+      </m:oMath>
+      <w:r>
+        <w:rPr>
+          <w:rFonts w:ascii="Times New Roman" w:hAnsi="Times New Roman" w:eastAsia="Times New Roman"/>
+          <w:b w:val="0"/>
+          <w:i w:val="0"/>
+          <w:sz w:val="24"/>
+        </w:rPr>
+        <w:t xml:space="preserve"> ("Act as a doctor") and its semantic equivalent </w:t>
+      </w:r>
+      <m:oMath>
+        <m:sSup>
+          <m:e>
+            <m:r>
+              <m:t>P</m:t>
+            </m:r>
+          </m:e>
+          <m:sup>
+            <m:r>
+              <m:t>'</m:t>
+            </m:r>
+          </m:sup>
+        </m:sSup>
+      </m:oMath>
+      <w:r>
+        <w:rPr>
+          <w:rFonts w:ascii="Times New Roman" w:hAnsi="Times New Roman" w:eastAsia="Times New Roman"/>
+          <w:b w:val="0"/>
+          <w:i w:val="0"/>
+          <w:sz w:val="24"/>
+        </w:rPr>
+        <w:t xml:space="preserve"> ("You are a doctor") often yield </w:t>
+      </w:r>
+      <w:r>
+        <w:rPr>
+          <w:rFonts w:ascii="Times New Roman" w:hAnsi="Times New Roman" w:eastAsia="Times New Roman"/>
+          <w:b w:val="0"/>
+          <w:i w:val="0"/>
+          <w:sz w:val="24"/>
+        </w:rPr>
+        <w:t>statistically distinguishable response distributions under standard testing, leading to inconsistent auditing conclusions.</w:t>
+      </w:r>
+    </w:p>
+    <w:p>
+      <w:pPr>
+        <w:jc w:val="both"/>
+      </w:pPr>
+      <w:r>
+        <w:rPr>
+          <w:rFonts w:ascii="Times New Roman" w:hAnsi="Times New Roman" w:eastAsia="Times New Roman"/>
+          <w:b w:val="0"/>
+          <w:i w:val="0"/>
+          <w:sz w:val="24"/>
+        </w:rPr>
+        <w:t xml:space="preserve">We propose </w:t>
+      </w:r>
+      <w:r>
+        <w:rPr>
+          <w:rFonts w:ascii="Times New Roman" w:hAnsi="Times New Roman" w:eastAsia="Times New Roman"/>
+          <w:b/>
+          <w:i w:val="0"/>
+          <w:sz w:val="24"/>
+        </w:rPr>
+        <w:t>S-DBPA</w:t>
+      </w:r>
+      <w:r>
+        <w:rPr>
+          <w:rFonts w:ascii="Times New Roman" w:hAnsi="Times New Roman" w:eastAsia="Times New Roman"/>
+          <w:b w:val="0"/>
+          <w:i w:val="0"/>
+          <w:sz w:val="24"/>
+        </w:rPr>
+        <w:t xml:space="preserve">, which redefines the unit of analysis from a single prompt to a "Semantic Neighborhood". By integrating a Controlled Semantic Sampling step — generating a distribution of synonymous prompts </w:t>
+      </w:r>
+      <m:oMath>
+        <m:sSub>
+          <m:e>
+            <m:r>
+              <m:t>P</m:t>
+            </m:r>
+          </m:e>
+          <m:sub>
+            <m:r>
+              <m:t>sem</m:t>
+            </m:r>
+          </m:sub>
+        </m:sSub>
+      </m:oMath>
+      <w:r>
+        <w:rPr>
+          <w:rFonts w:ascii="Times New Roman" w:hAnsi="Times New Roman" w:eastAsia="Times New Roman"/>
+          <w:b w:val="0"/>
+          <w:i w:val="0"/>
+          <w:sz w:val="24"/>
+        </w:rPr>
+        <w:t xml:space="preserve"> via a paraphrasing model </w:t>
+      </w:r>
+      <m:oMath>
+        <m:r>
+          <m:t>ϕ</m:t>
+        </m:r>
+      </m:oMath>
+      <w:r>
+        <w:rPr>
+          <w:rFonts w:ascii="Times New Roman" w:hAnsi="Times New Roman" w:eastAsia="Times New Roman"/>
+          <w:b w:val="0"/>
+          <w:i w:val="0"/>
+          <w:sz w:val="24"/>
+        </w:rPr>
+        <w:t xml:space="preserve"> and filtering via an embedding model </w:t>
+      </w:r>
+      <m:oMath>
+        <m:r>
+          <m:t>ψ</m:t>
+        </m:r>
+      </m:oMath>
+      <w:r>
+        <w:rPr>
+          <w:rFonts w:ascii="Times New Roman" w:hAnsi="Times New Roman" w:eastAsia="Times New Roman"/>
+          <w:b w:val="0"/>
+          <w:i w:val="0"/>
+          <w:sz w:val="24"/>
+        </w:rPr>
+        <w:t xml:space="preserve"> — we construct a robust test statistic that is invariant to trivial wording changes.</w:t>
       </w:r>
     </w:p>
     <w:p>
@@ -122,7 +251,39 @@
           <w:i w:val="0"/>
           <w:sz w:val="24"/>
         </w:rPr>
-        <w:t xml:space="preserve">Step 1: Semantic Neighborhood Generation (P_raw): </w:t>
+        <w:t xml:space="preserve">Step 1: Semantic Neighborhood Generation </w:t>
+      </w:r>
+      <w:r>
+        <w:rPr>
+          <w:rFonts w:ascii="Times New Roman" w:hAnsi="Times New Roman" w:eastAsia="Times New Roman"/>
+          <w:b/>
+          <w:i w:val="0"/>
+          <w:sz w:val="24"/>
+        </w:rPr>
+        <w:t>(</w:t>
+      </w:r>
+      <m:oMath>
+        <m:sSub>
+          <m:e>
+            <m:r>
+              <m:t>P</m:t>
+            </m:r>
+          </m:e>
+          <m:sub>
+            <m:r>
+              <m:t>raw</m:t>
+            </m:r>
+          </m:sub>
+        </m:sSub>
+      </m:oMath>
+      <w:r>
+        <w:rPr>
+          <w:rFonts w:ascii="Times New Roman" w:hAnsi="Times New Roman" w:eastAsia="Times New Roman"/>
+          <w:b w:val="0"/>
+          <w:i w:val="0"/>
+          <w:sz w:val="24"/>
+        </w:rPr>
+        <w:t>)</w:t>
       </w:r>
       <w:r>
         <w:rPr>
@@ -131,7 +292,34 @@
           <w:i w:val="0"/>
           <w:sz w:val="24"/>
         </w:rPr>
-        <w:t>We first explore the "semantic manifold" of the base prompt by generating a large set of candidate variations using a paraphrasing LLM. Rationale: A single prompt is just one point in intent-space. To audit the concept, we must cover the local area.</w:t>
+        <w:br/>
+      </w:r>
+      <w:r>
+        <w:rPr>
+          <w:rFonts w:ascii="Times New Roman" w:hAnsi="Times New Roman" w:eastAsia="Times New Roman"/>
+          <w:b w:val="0"/>
+          <w:i w:val="0"/>
+          <w:sz w:val="24"/>
+        </w:rPr>
+        <w:t xml:space="preserve">We first explore the "semantic manifold" of the base prompt by generating a large set of candidate variations using a paraphrasing LLM. </w:t>
+      </w:r>
+      <w:r>
+        <w:rPr>
+          <w:rFonts w:ascii="Times New Roman" w:hAnsi="Times New Roman" w:eastAsia="Times New Roman"/>
+          <w:b w:val="0"/>
+          <w:i/>
+          <w:sz w:val="24"/>
+        </w:rPr>
+        <w:t xml:space="preserve">Rationale: </w:t>
+      </w:r>
+      <w:r>
+        <w:rPr>
+          <w:rFonts w:ascii="Times New Roman" w:hAnsi="Times New Roman" w:eastAsia="Times New Roman"/>
+          <w:b w:val="0"/>
+          <w:i w:val="0"/>
+          <w:sz w:val="24"/>
+        </w:rPr>
+        <w:t>A single prompt is just one point in intent-space. To audit the concept, we must cover the local area.</w:t>
       </w:r>
     </w:p>
     <w:p>
@@ -145,7 +333,39 @@
           <w:i w:val="0"/>
           <w:sz w:val="24"/>
         </w:rPr>
-        <w:t xml:space="preserve">Step 2: Semantic Filtering (P_sem): </w:t>
+        <w:t xml:space="preserve">Step 2: Semantic Filtering </w:t>
+      </w:r>
+      <w:r>
+        <w:rPr>
+          <w:rFonts w:ascii="Times New Roman" w:hAnsi="Times New Roman" w:eastAsia="Times New Roman"/>
+          <w:b/>
+          <w:i w:val="0"/>
+          <w:sz w:val="24"/>
+        </w:rPr>
+        <w:t>(</w:t>
+      </w:r>
+      <m:oMath>
+        <m:sSub>
+          <m:e>
+            <m:r>
+              <m:t>P</m:t>
+            </m:r>
+          </m:e>
+          <m:sub>
+            <m:r>
+              <m:t>sem</m:t>
+            </m:r>
+          </m:sub>
+        </m:sSub>
+      </m:oMath>
+      <w:r>
+        <w:rPr>
+          <w:rFonts w:ascii="Times New Roman" w:hAnsi="Times New Roman" w:eastAsia="Times New Roman"/>
+          <w:b w:val="0"/>
+          <w:i w:val="0"/>
+          <w:sz w:val="24"/>
+        </w:rPr>
+        <w:t>)</w:t>
       </w:r>
       <w:r>
         <w:rPr>
@@ -154,7 +374,71 @@
           <w:i w:val="0"/>
           <w:sz w:val="24"/>
         </w:rPr>
-        <w:t>We apply a strict cosine similarity filter (tau=0.50) using an embedding model to retain only high-quality paraphrases. Rationale: Generative models can hallucinate or drift. Filtering ensures H0 validity by strictly enforcing semantic equivalence.</w:t>
+        <w:br/>
+      </w:r>
+      <w:r>
+        <w:rPr>
+          <w:rFonts w:ascii="Times New Roman" w:hAnsi="Times New Roman" w:eastAsia="Times New Roman"/>
+          <w:b w:val="0"/>
+          <w:i w:val="0"/>
+          <w:sz w:val="24"/>
+        </w:rPr>
+        <w:t>We apply a strict cosine similarity filter (</w:t>
+      </w:r>
+      <m:oMath>
+        <m:r>
+          <m:t>τ=0.50</m:t>
+        </m:r>
+      </m:oMath>
+      <w:r>
+        <w:rPr>
+          <w:rFonts w:ascii="Times New Roman" w:hAnsi="Times New Roman" w:eastAsia="Times New Roman"/>
+          <w:b w:val="0"/>
+          <w:i w:val="0"/>
+          <w:sz w:val="24"/>
+        </w:rPr>
+        <w:t xml:space="preserve">) using an embedding model to retain only high-quality paraphrases. </w:t>
+      </w:r>
+      <w:r>
+        <w:rPr>
+          <w:rFonts w:ascii="Times New Roman" w:hAnsi="Times New Roman" w:eastAsia="Times New Roman"/>
+          <w:b w:val="0"/>
+          <w:i/>
+          <w:sz w:val="24"/>
+        </w:rPr>
+        <w:t xml:space="preserve">Rationale: </w:t>
+      </w:r>
+      <w:r>
+        <w:rPr>
+          <w:rFonts w:ascii="Times New Roman" w:hAnsi="Times New Roman" w:eastAsia="Times New Roman"/>
+          <w:b w:val="0"/>
+          <w:i w:val="0"/>
+          <w:sz w:val="24"/>
+        </w:rPr>
+        <w:t xml:space="preserve">Generative models can hallucinate or drift. Filtering ensures </w:t>
+      </w:r>
+      <m:oMath>
+        <m:sSub>
+          <m:e>
+            <m:r>
+              <m:t>H</m:t>
+            </m:r>
+          </m:e>
+          <m:sub>
+            <m:r>
+              <m:t>0</m:t>
+            </m:r>
+          </m:sub>
+        </m:sSub>
+      </m:oMath>
+      <w:r>
+        <w:rPr>
+          <w:rFonts w:ascii="Times New Roman" w:hAnsi="Times New Roman" w:eastAsia="Times New Roman"/>
+          <w:b w:val="0"/>
+          <w:i w:val="0"/>
+          <w:sz w:val="24"/>
+        </w:rPr>
+        <w:t xml:space="preserve"> validity by strictly enforcing semantic equivalence.</w:t>
       </w:r>
     </w:p>
     <w:p>
@@ -168,7 +452,8 @@
           <w:i w:val="0"/>
           <w:sz w:val="24"/>
         </w:rPr>
-        <w:t xml:space="preserve">Step 3: Response Sampling: </w:t>
+        <w:t>Step 3: Response Sampling</w:t>
+        <w:br/>
       </w:r>
       <w:r>
         <w:rPr>
@@ -177,7 +462,57 @@
           <w:i w:val="0"/>
           <w:sz w:val="24"/>
         </w:rPr>
-        <w:t>We sample responses from the subject model using the filtered set of prompts. Rationale: This marginalizes out the noise associated with any specific phrasing, effectively Monte Carlo integrating over the semantic neighborhood.</w:t>
+        <w:t>We sample responses (</w:t>
+      </w:r>
+      <m:oMath>
+        <m:sSup>
+          <m:e>
+            <m:sSub>
+              <m:e>
+                <m:r>
+                  <m:t>r</m:t>
+                </m:r>
+              </m:e>
+              <m:sub>
+                <m:r>
+                  <m:t>i</m:t>
+                </m:r>
+              </m:sub>
+            </m:sSub>
+          </m:e>
+          <m:sup>
+            <m:r>
+              <m:t>'</m:t>
+            </m:r>
+          </m:sup>
+        </m:sSup>
+      </m:oMath>
+      <w:r>
+        <w:rPr>
+          <w:rFonts w:ascii="Times New Roman" w:hAnsi="Times New Roman" w:eastAsia="Times New Roman"/>
+          <w:b w:val="0"/>
+          <w:i w:val="0"/>
+          <w:sz w:val="24"/>
+        </w:rPr>
+        <w:t xml:space="preserve">) from the subject model using the filtered set of prompts. </w:t>
+      </w:r>
+      <w:r>
+        <w:rPr>
+          <w:rFonts w:ascii="Times New Roman" w:hAnsi="Times New Roman" w:eastAsia="Times New Roman"/>
+          <w:b w:val="0"/>
+          <w:i/>
+          <w:sz w:val="24"/>
+        </w:rPr>
+        <w:t xml:space="preserve">Rationale: </w:t>
+      </w:r>
+      <w:r>
+        <w:rPr>
+          <w:rFonts w:ascii="Times New Roman" w:hAnsi="Times New Roman" w:eastAsia="Times New Roman"/>
+          <w:b w:val="0"/>
+          <w:i w:val="0"/>
+          <w:sz w:val="24"/>
+        </w:rPr>
+        <w:t>This marginalizes out the noise associated with any specific phrasing, effectively Monte Carlo integrating over the semantic neighborhood.</w:t>
       </w:r>
     </w:p>
     <w:p>
@@ -191,7 +526,8 @@
           <w:i w:val="0"/>
           <w:sz w:val="24"/>
         </w:rPr>
-        <w:t xml:space="preserve">Step 4: Distributional Statistic: </w:t>
+        <w:t>Step 4: Distributional Statistic</w:t>
+        <w:br/>
       </w:r>
       <w:r>
         <w:rPr>
@@ -200,7 +536,792 @@
           <w:i w:val="0"/>
           <w:sz w:val="24"/>
         </w:rPr>
-        <w:t>Finally, we compute the Jensen-Shannon Divergence (JSD) between the neighborhood response distribution and the reference distribution. Rationale: JSD is a symmetric, smoothed metric ideal for comparing high-dimensional embedding distributions.</w:t>
+        <w:t xml:space="preserve">Finally, we compute the Jensen-Shannon Divergence (JSD) between the neighborhood response distribution and the reference distribution. </w:t>
+      </w:r>
+      <w:r>
+        <w:rPr>
+          <w:rFonts w:ascii="Times New Roman" w:hAnsi="Times New Roman" w:eastAsia="Times New Roman"/>
+          <w:b w:val="0"/>
+          <w:i/>
+          <w:sz w:val="24"/>
+        </w:rPr>
+        <w:t xml:space="preserve">Rationale: </w:t>
+      </w:r>
+      <w:r>
+        <w:rPr>
+          <w:rFonts w:ascii="Times New Roman" w:hAnsi="Times New Roman" w:eastAsia="Times New Roman"/>
+          <w:b w:val="0"/>
+          <w:i w:val="0"/>
+          <w:sz w:val="24"/>
+        </w:rPr>
+        <w:t>JSD is a symmetric, smoothed metric ideal for comparing high-dimensional embedding distributions.</w:t>
+      </w:r>
+    </w:p>
+    <w:p>
+      <w:pPr>
+        <w:jc w:val="both"/>
+      </w:pPr>
+      <w:r>
+        <w:rPr>
+          <w:rFonts w:ascii="Times New Roman" w:hAnsi="Times New Roman" w:eastAsia="Times New Roman"/>
+          <w:b w:val="0"/>
+          <w:i w:val="0"/>
+          <w:sz w:val="24"/>
+        </w:rPr>
+        <w:t xml:space="preserve">Let </w:t>
+      </w:r>
+      <m:oMath>
+        <m:sSub>
+          <m:e>
+            <m:r>
+              <m:t>f</m:t>
+            </m:r>
+          </m:e>
+          <m:sub>
+            <m:r>
+              <m:t>θ</m:t>
+            </m:r>
+          </m:sub>
+        </m:sSub>
+      </m:oMath>
+      <w:r>
+        <w:rPr>
+          <w:rFonts w:ascii="Times New Roman" w:hAnsi="Times New Roman" w:eastAsia="Times New Roman"/>
+          <w:b w:val="0"/>
+          <w:i w:val="0"/>
+          <w:sz w:val="24"/>
+        </w:rPr>
+        <w:t xml:space="preserve"> be the LLM under audit. Let </w:t>
+      </w:r>
+      <m:oMath>
+        <m:r>
+          <m:t>p</m:t>
+        </m:r>
+      </m:oMath>
+      <w:r>
+        <w:rPr>
+          <w:rFonts w:ascii="Times New Roman" w:hAnsi="Times New Roman" w:eastAsia="Times New Roman"/>
+          <w:b w:val="0"/>
+          <w:i w:val="0"/>
+          <w:sz w:val="24"/>
+        </w:rPr>
+        <w:t xml:space="preserve"> be a base prompt. S-DBPA formalized this sampling stage as follows:</w:t>
+      </w:r>
+    </w:p>
+    <w:p>
+      <w:pPr>
+        <w:pStyle w:val="Heading2"/>
+      </w:pPr>
+      <w:r>
+        <w:t>2.1 Proof of Exchangeability Under Null Hypothesis</w:t>
+      </w:r>
+    </w:p>
+    <w:p>
+      <w:pPr>
+        <w:jc w:val="both"/>
+      </w:pPr>
+      <w:r>
+        <w:rPr>
+          <w:rFonts w:ascii="Times New Roman" w:hAnsi="Times New Roman" w:eastAsia="Times New Roman"/>
+          <w:b w:val="0"/>
+          <w:i w:val="0"/>
+          <w:sz w:val="24"/>
+        </w:rPr>
+        <w:t xml:space="preserve">To establish the validity of the permutation test used in S-DBPA, we must prove that under the null hypothesis </w:t>
+      </w:r>
+      <m:oMath>
+        <m:sSub>
+          <m:e>
+            <m:r>
+              <m:t>H</m:t>
+            </m:r>
+          </m:e>
+          <m:sub>
+            <m:r>
+              <m:t>0</m:t>
+            </m:r>
+          </m:sub>
+        </m:sSub>
+      </m:oMath>
+      <w:r>
+        <w:rPr>
+          <w:rFonts w:ascii="Times New Roman" w:hAnsi="Times New Roman" w:eastAsia="Times New Roman"/>
+          <w:b w:val="0"/>
+          <w:i w:val="0"/>
+          <w:sz w:val="24"/>
+        </w:rPr>
+        <w:t xml:space="preserve"> (that the persona has no effect), the responses from the semantic neighborhood are exchangeable with the reference responses.</w:t>
+      </w:r>
+    </w:p>
+    <w:p>
+      <w:r>
+        <w:rPr>
+          <w:rFonts w:ascii="Times New Roman" w:hAnsi="Times New Roman" w:eastAsia="Times New Roman"/>
+          <w:b/>
+          <w:i w:val="0"/>
+          <w:sz w:val="24"/>
+        </w:rPr>
+        <w:t xml:space="preserve">Theorem 1 (Semantic Exchangeability): </w:t>
+      </w:r>
+      <w:r>
+        <w:rPr>
+          <w:rFonts w:ascii="Times New Roman" w:hAnsi="Times New Roman" w:eastAsia="Times New Roman"/>
+          <w:b w:val="0"/>
+          <w:i w:val="0"/>
+          <w:sz w:val="24"/>
+        </w:rPr>
+        <w:t xml:space="preserve">Let </w:t>
+      </w:r>
+      <m:oMath>
+        <m:r>
+          <m:t>S</m:t>
+        </m:r>
+      </m:oMath>
+      <w:r>
+        <w:rPr>
+          <w:rFonts w:ascii="Times New Roman" w:hAnsi="Times New Roman" w:eastAsia="Times New Roman"/>
+          <w:b w:val="0"/>
+          <w:i w:val="0"/>
+          <w:sz w:val="24"/>
+        </w:rPr>
+        <w:t xml:space="preserve"> be a set of semantically equivalent prompts such that for any </w:t>
+      </w:r>
+      <m:oMath>
+        <m:sSub>
+          <m:e>
+            <m:r>
+              <m:t>p</m:t>
+            </m:r>
+          </m:e>
+          <m:sub>
+            <m:r>
+              <m:t>a</m:t>
+            </m:r>
+          </m:sub>
+        </m:sSub>
+        <m:r>
+          <m:t>, </m:t>
+        </m:r>
+        <m:sSub>
+          <m:e>
+            <m:r>
+              <m:t>p</m:t>
+            </m:r>
+          </m:e>
+          <m:sub>
+            <m:r>
+              <m:t>b</m:t>
+            </m:r>
+          </m:sub>
+        </m:sSub>
+        <m:r>
+          <m:t> ∈ S</m:t>
+        </m:r>
+      </m:oMath>
+      <w:r>
+        <w:rPr>
+          <w:rFonts w:ascii="Times New Roman" w:hAnsi="Times New Roman" w:eastAsia="Times New Roman"/>
+          <w:b w:val="0"/>
+          <w:i w:val="0"/>
+          <w:sz w:val="24"/>
+        </w:rPr>
+        <w:t xml:space="preserve">, the conditional distribution of responses </w:t>
+      </w:r>
+      <m:oMath>
+        <m:r>
+          <m:t>P(r|</m:t>
+        </m:r>
+        <m:sSub>
+          <m:e>
+            <m:r>
+              <m:t>p</m:t>
+            </m:r>
+          </m:e>
+          <m:sub>
+            <m:r>
+              <m:t>a</m:t>
+            </m:r>
+          </m:sub>
+        </m:sSub>
+        <m:r>
+          <m:t>) = P(r|</m:t>
+        </m:r>
+        <m:sSub>
+          <m:e>
+            <m:r>
+              <m:t>p</m:t>
+            </m:r>
+          </m:e>
+          <m:sub>
+            <m:r>
+              <m:t>b</m:t>
+            </m:r>
+          </m:sub>
+        </m:sSub>
+        <m:r>
+          <m:t>)</m:t>
+        </m:r>
+      </m:oMath>
+      <w:r>
+        <w:rPr>
+          <w:rFonts w:ascii="Times New Roman" w:hAnsi="Times New Roman" w:eastAsia="Times New Roman"/>
+          <w:b w:val="0"/>
+          <w:i w:val="0"/>
+          <w:sz w:val="24"/>
+        </w:rPr>
+        <w:t xml:space="preserve"> under </w:t>
+      </w:r>
+      <m:oMath>
+        <m:sSub>
+          <m:e>
+            <m:r>
+              <m:t>H</m:t>
+            </m:r>
+          </m:e>
+          <m:sub>
+            <m:r>
+              <m:t>0</m:t>
+            </m:r>
+          </m:sub>
+        </m:sSub>
+      </m:oMath>
+      <w:r>
+        <w:rPr>
+          <w:rFonts w:ascii="Times New Roman" w:hAnsi="Times New Roman" w:eastAsia="Times New Roman"/>
+          <w:b w:val="0"/>
+          <w:i w:val="0"/>
+          <w:sz w:val="24"/>
+        </w:rPr>
+        <w:t xml:space="preserve">. </w:t>
+      </w:r>
+      <w:r>
+        <w:rPr>
+          <w:rFonts w:ascii="Times New Roman" w:hAnsi="Times New Roman" w:eastAsia="Times New Roman"/>
+          <w:b w:val="0"/>
+          <w:i w:val="0"/>
+          <w:sz w:val="24"/>
+        </w:rPr>
+        <w:t xml:space="preserve">Then the joint distribution of responses generated from </w:t>
+      </w:r>
+      <m:oMath>
+        <m:r>
+          <m:t>S</m:t>
+        </m:r>
+      </m:oMath>
+      <w:r>
+        <w:rPr>
+          <w:rFonts w:ascii="Times New Roman" w:hAnsi="Times New Roman" w:eastAsia="Times New Roman"/>
+          <w:b w:val="0"/>
+          <w:i w:val="0"/>
+          <w:sz w:val="24"/>
+        </w:rPr>
+        <w:t xml:space="preserve"> is invariant under permutation with the reference set </w:t>
+      </w:r>
+      <m:oMath>
+        <m:sSub>
+          <m:e>
+            <m:r>
+              <m:t>R</m:t>
+            </m:r>
+          </m:e>
+          <m:sub>
+            <m:r>
+              <m:t>ref</m:t>
+            </m:r>
+          </m:sub>
+        </m:sSub>
+      </m:oMath>
+      <w:r>
+        <w:rPr>
+          <w:rFonts w:ascii="Times New Roman" w:hAnsi="Times New Roman" w:eastAsia="Times New Roman"/>
+          <w:b w:val="0"/>
+          <w:i w:val="0"/>
+          <w:sz w:val="24"/>
+        </w:rPr>
+        <w:t>.</w:t>
+      </w:r>
+    </w:p>
+    <w:p>
+      <w:r>
+        <w:rPr>
+          <w:rFonts w:ascii="Times New Roman" w:hAnsi="Times New Roman" w:eastAsia="Times New Roman"/>
+          <w:b/>
+          <w:i w:val="0"/>
+          <w:sz w:val="24"/>
+        </w:rPr>
+        <w:t xml:space="preserve">Proof: </w:t>
+      </w:r>
+      <w:r>
+        <w:rPr>
+          <w:rFonts w:ascii="Times New Roman" w:hAnsi="Times New Roman" w:eastAsia="Times New Roman"/>
+          <w:b w:val="0"/>
+          <w:i w:val="0"/>
+          <w:sz w:val="24"/>
+        </w:rPr>
+        <w:t xml:space="preserve">Assume </w:t>
+      </w:r>
+      <m:oMath>
+        <m:sSub>
+          <m:e>
+            <m:r>
+              <m:t>H</m:t>
+            </m:r>
+          </m:e>
+          <m:sub>
+            <m:r>
+              <m:t>0</m:t>
+            </m:r>
+          </m:sub>
+        </m:sSub>
+      </m:oMath>
+      <w:r>
+        <w:rPr>
+          <w:rFonts w:ascii="Times New Roman" w:hAnsi="Times New Roman" w:eastAsia="Times New Roman"/>
+          <w:b w:val="0"/>
+          <w:i w:val="0"/>
+          <w:sz w:val="24"/>
+        </w:rPr>
+        <w:t xml:space="preserve"> implies that the persona instructions in </w:t>
+      </w:r>
+      <m:oMath>
+        <m:r>
+          <m:t>S</m:t>
+        </m:r>
+      </m:oMath>
+      <w:r>
+        <w:rPr>
+          <w:rFonts w:ascii="Times New Roman" w:hAnsi="Times New Roman" w:eastAsia="Times New Roman"/>
+          <w:b w:val="0"/>
+          <w:i w:val="0"/>
+          <w:sz w:val="24"/>
+        </w:rPr>
+        <w:t xml:space="preserve"> are ignored or irrelevant to the task features. The prompt can be decomposed into </w:t>
+      </w:r>
+      <m:oMath>
+        <m:sSub>
+          <m:e>
+            <m:r>
+              <m:t>x</m:t>
+            </m:r>
+          </m:e>
+          <m:sub>
+            <m:r>
+              <m:t>task</m:t>
+            </m:r>
+          </m:sub>
+        </m:sSub>
+        <m:r>
+          <m:t> + </m:t>
+        </m:r>
+        <m:sSub>
+          <m:e>
+            <m:r>
+              <m:t>x</m:t>
+            </m:r>
+          </m:e>
+          <m:sub>
+            <m:r>
+              <m:t>persona</m:t>
+            </m:r>
+          </m:sub>
+        </m:sSub>
+      </m:oMath>
+      <w:r>
+        <w:rPr>
+          <w:rFonts w:ascii="Times New Roman" w:hAnsi="Times New Roman" w:eastAsia="Times New Roman"/>
+          <w:b w:val="0"/>
+          <w:i w:val="0"/>
+          <w:sz w:val="24"/>
+        </w:rPr>
+        <w:t xml:space="preserve">. Under </w:t>
+      </w:r>
+      <m:oMath>
+        <m:sSub>
+          <m:e>
+            <m:r>
+              <m:t>H</m:t>
+            </m:r>
+          </m:e>
+          <m:sub>
+            <m:r>
+              <m:t>0</m:t>
+            </m:r>
+          </m:sub>
+        </m:sSub>
+      </m:oMath>
+      <w:r>
+        <w:rPr>
+          <w:rFonts w:ascii="Times New Roman" w:hAnsi="Times New Roman" w:eastAsia="Times New Roman"/>
+          <w:b w:val="0"/>
+          <w:i w:val="0"/>
+          <w:sz w:val="24"/>
+        </w:rPr>
+        <w:t xml:space="preserve">, </w:t>
+      </w:r>
+      <m:oMath>
+        <m:sSub>
+          <m:e>
+            <m:r>
+              <m:t>f</m:t>
+            </m:r>
+          </m:e>
+          <m:sub>
+            <m:r>
+              <m:t>θ</m:t>
+            </m:r>
+          </m:sub>
+        </m:sSub>
+        <m:r>
+          <m:t>(r|</m:t>
+        </m:r>
+        <m:sSub>
+          <m:e>
+            <m:r>
+              <m:t>x</m:t>
+            </m:r>
+          </m:e>
+          <m:sub>
+            <m:r>
+              <m:t>task</m:t>
+            </m:r>
+          </m:sub>
+        </m:sSub>
+        <m:r>
+          <m:t>, </m:t>
+        </m:r>
+        <m:sSub>
+          <m:e>
+            <m:r>
+              <m:t>x</m:t>
+            </m:r>
+          </m:e>
+          <m:sub>
+            <m:r>
+              <m:t>persona</m:t>
+            </m:r>
+          </m:sub>
+        </m:sSub>
+        <m:r>
+          <m:t>) = </m:t>
+        </m:r>
+        <m:sSub>
+          <m:e>
+            <m:r>
+              <m:t>f</m:t>
+            </m:r>
+          </m:e>
+          <m:sub>
+            <m:r>
+              <m:t>θ</m:t>
+            </m:r>
+          </m:sub>
+        </m:sSub>
+        <m:r>
+          <m:t>(r|</m:t>
+        </m:r>
+        <m:sSub>
+          <m:e>
+            <m:r>
+              <m:t>x</m:t>
+            </m:r>
+          </m:e>
+          <m:sub>
+            <m:r>
+              <m:t>task</m:t>
+            </m:r>
+          </m:sub>
+        </m:sSub>
+        <m:r>
+          <m:t>)</m:t>
+        </m:r>
+      </m:oMath>
+      <w:r>
+        <w:rPr>
+          <w:rFonts w:ascii="Times New Roman" w:hAnsi="Times New Roman" w:eastAsia="Times New Roman"/>
+          <w:b w:val="0"/>
+          <w:i w:val="0"/>
+          <w:sz w:val="24"/>
+        </w:rPr>
+        <w:t xml:space="preserve">. </w:t>
+      </w:r>
+      <w:r>
+        <w:rPr>
+          <w:rFonts w:ascii="Times New Roman" w:hAnsi="Times New Roman" w:eastAsia="Times New Roman"/>
+          <w:b w:val="0"/>
+          <w:i w:val="0"/>
+          <w:sz w:val="24"/>
+        </w:rPr>
+        <w:t xml:space="preserve">Since standard DBPA assumes </w:t>
+      </w:r>
+      <m:oMath>
+        <m:sSub>
+          <m:e>
+            <m:r>
+              <m:t>R</m:t>
+            </m:r>
+          </m:e>
+          <m:sub>
+            <m:r>
+              <m:t>ref</m:t>
+            </m:r>
+          </m:sub>
+        </m:sSub>
+      </m:oMath>
+      <w:r>
+        <w:rPr>
+          <w:rFonts w:ascii="Times New Roman" w:hAnsi="Times New Roman" w:eastAsia="Times New Roman"/>
+          <w:b w:val="0"/>
+          <w:i w:val="0"/>
+          <w:sz w:val="24"/>
+        </w:rPr>
+        <w:t xml:space="preserve"> is generated by </w:t>
+      </w:r>
+      <m:oMath>
+        <m:sSub>
+          <m:e>
+            <m:r>
+              <m:t>x</m:t>
+            </m:r>
+          </m:e>
+          <m:sub>
+            <m:r>
+              <m:t>task</m:t>
+            </m:r>
+          </m:sub>
+        </m:sSub>
+      </m:oMath>
+      <w:r>
+        <w:rPr>
+          <w:rFonts w:ascii="Times New Roman" w:hAnsi="Times New Roman" w:eastAsia="Times New Roman"/>
+          <w:b w:val="0"/>
+          <w:i w:val="0"/>
+          <w:sz w:val="24"/>
+        </w:rPr>
+        <w:t xml:space="preserve"> (or a neutral equivalent), then both </w:t>
+      </w:r>
+      <m:oMath>
+        <m:sSub>
+          <m:e>
+            <m:r>
+              <m:t>R</m:t>
+            </m:r>
+          </m:e>
+          <m:sub>
+            <m:r>
+              <m:t>sem</m:t>
+            </m:r>
+          </m:sub>
+        </m:sSub>
+      </m:oMath>
+      <w:r>
+        <w:rPr>
+          <w:rFonts w:ascii="Times New Roman" w:hAnsi="Times New Roman" w:eastAsia="Times New Roman"/>
+          <w:b w:val="0"/>
+          <w:i w:val="0"/>
+          <w:sz w:val="24"/>
+        </w:rPr>
+        <w:t xml:space="preserve"> and </w:t>
+      </w:r>
+      <m:oMath>
+        <m:sSub>
+          <m:e>
+            <m:r>
+              <m:t>R</m:t>
+            </m:r>
+          </m:e>
+          <m:sub>
+            <m:r>
+              <m:t>ref</m:t>
+            </m:r>
+          </m:sub>
+        </m:sSub>
+      </m:oMath>
+      <w:r>
+        <w:rPr>
+          <w:rFonts w:ascii="Times New Roman" w:hAnsi="Times New Roman" w:eastAsia="Times New Roman"/>
+          <w:b w:val="0"/>
+          <w:i w:val="0"/>
+          <w:sz w:val="24"/>
+        </w:rPr>
+        <w:t xml:space="preserve"> are i.i.d. samples from </w:t>
+      </w:r>
+      <m:oMath>
+        <m:sSub>
+          <m:e>
+            <m:r>
+              <m:t>f</m:t>
+            </m:r>
+          </m:e>
+          <m:sub>
+            <m:r>
+              <m:t>θ</m:t>
+            </m:r>
+          </m:sub>
+        </m:sSub>
+        <m:r>
+          <m:t>(.|</m:t>
+        </m:r>
+        <m:sSub>
+          <m:e>
+            <m:r>
+              <m:t>x</m:t>
+            </m:r>
+          </m:e>
+          <m:sub>
+            <m:r>
+              <m:t>task</m:t>
+            </m:r>
+          </m:sub>
+        </m:sSub>
+        <m:r>
+          <m:t>)</m:t>
+        </m:r>
+      </m:oMath>
+      <w:r>
+        <w:rPr>
+          <w:rFonts w:ascii="Times New Roman" w:hAnsi="Times New Roman" w:eastAsia="Times New Roman"/>
+          <w:b w:val="0"/>
+          <w:i w:val="0"/>
+          <w:sz w:val="24"/>
+        </w:rPr>
+        <w:t xml:space="preserve">. </w:t>
+      </w:r>
+      <w:r>
+        <w:rPr>
+          <w:rFonts w:ascii="Times New Roman" w:hAnsi="Times New Roman" w:eastAsia="Times New Roman"/>
+          <w:b w:val="0"/>
+          <w:i w:val="0"/>
+          <w:sz w:val="24"/>
+        </w:rPr>
+        <w:t>Therefore, the sequence of random variables (</w:t>
+      </w:r>
+      <m:oMath>
+        <m:sSub>
+          <m:e>
+            <m:r>
+              <m:t>R</m:t>
+            </m:r>
+          </m:e>
+          <m:sub>
+            <m:r>
+              <m:t>sem</m:t>
+            </m:r>
+          </m:sub>
+        </m:sSub>
+      </m:oMath>
+      <w:r>
+        <w:rPr>
+          <w:rFonts w:ascii="Times New Roman" w:hAnsi="Times New Roman" w:eastAsia="Times New Roman"/>
+          <w:b w:val="0"/>
+          <w:i w:val="0"/>
+          <w:sz w:val="24"/>
+        </w:rPr>
+        <w:t xml:space="preserve">, </w:t>
+      </w:r>
+      <m:oMath>
+        <m:sSub>
+          <m:e>
+            <m:r>
+              <m:t>R</m:t>
+            </m:r>
+          </m:e>
+          <m:sub>
+            <m:r>
+              <m:t>ref</m:t>
+            </m:r>
+          </m:sub>
+        </m:sSub>
+      </m:oMath>
+      <w:r>
+        <w:rPr>
+          <w:rFonts w:ascii="Times New Roman" w:hAnsi="Times New Roman" w:eastAsia="Times New Roman"/>
+          <w:b w:val="0"/>
+          <w:i w:val="0"/>
+          <w:sz w:val="24"/>
+        </w:rPr>
+        <w:t>) is exchangeable. Consequently, the permutation p-value is exact. Q.E.D.</w:t>
+      </w:r>
+    </w:p>
+    <w:p>
+      <w:pPr>
+        <w:pStyle w:val="Heading2"/>
+      </w:pPr>
+      <w:r>
+        <w:t>2.2 Theoretical Justification for Robustness</w:t>
+      </w:r>
+    </w:p>
+    <w:p>
+      <w:pPr>
+        <w:jc w:val="both"/>
+      </w:pPr>
+      <w:r>
+        <w:rPr>
+          <w:rFonts w:ascii="Times New Roman" w:hAnsi="Times New Roman" w:eastAsia="Times New Roman"/>
+          <w:b w:val="0"/>
+          <w:i w:val="0"/>
+          <w:sz w:val="24"/>
+        </w:rPr>
+        <w:t xml:space="preserve">Standard DBPA estimates an effect size using the expectation of the distance metric. </w:t>
+      </w:r>
+      <w:r>
+        <w:rPr>
+          <w:rFonts w:ascii="Times New Roman" w:hAnsi="Times New Roman" w:eastAsia="Times New Roman"/>
+          <w:b w:val="0"/>
+          <w:i w:val="0"/>
+          <w:sz w:val="24"/>
+        </w:rPr>
+        <w:t xml:space="preserve">This estimator has high variance with respect to </w:t>
+      </w:r>
+      <m:oMath>
+        <m:r>
+          <m:t>p</m:t>
+        </m:r>
+      </m:oMath>
+      <w:r>
+        <w:rPr>
+          <w:rFonts w:ascii="Times New Roman" w:hAnsi="Times New Roman" w:eastAsia="Times New Roman"/>
+          <w:b w:val="0"/>
+          <w:i w:val="0"/>
+          <w:sz w:val="24"/>
+        </w:rPr>
+        <w:t xml:space="preserve"> due to token-level sensitivity. </w:t>
+      </w:r>
+      <w:r>
+        <w:rPr>
+          <w:rFonts w:ascii="Times New Roman" w:hAnsi="Times New Roman" w:eastAsia="Times New Roman"/>
+          <w:b w:val="0"/>
+          <w:i w:val="0"/>
+          <w:sz w:val="24"/>
+        </w:rPr>
+        <w:t>S-DBPA estimates the expected effect over the semantic manifold:</w:t>
+      </w:r>
+    </w:p>
+    <w:p>
+      <w:pPr>
+        <w:jc w:val="both"/>
+      </w:pPr>
+      <w:r>
+        <w:rPr>
+          <w:rFonts w:ascii="Times New Roman" w:hAnsi="Times New Roman" w:eastAsia="Times New Roman"/>
+          <w:b w:val="0"/>
+          <w:i w:val="0"/>
+          <w:sz w:val="24"/>
+        </w:rPr>
+        <w:t>By the Law of Large Numbers, as |</w:t>
+      </w:r>
+      <m:oMath>
+        <m:r>
+          <m:t>S</m:t>
+        </m:r>
+      </m:oMath>
+      <w:r>
+        <w:rPr>
+          <w:rFonts w:ascii="Times New Roman" w:hAnsi="Times New Roman" w:eastAsia="Times New Roman"/>
+          <w:b w:val="0"/>
+          <w:i w:val="0"/>
+          <w:sz w:val="24"/>
+        </w:rPr>
+        <w:t>| tends to infinity, the variance of this estimator decreases, providing a stable audit metric.</w:t>
       </w:r>
     </w:p>
     <w:p>
@@ -213,7 +1334,7 @@
     </w:p>
     <w:p>
       <w:pPr>
-        <w:pStyle w:val="ListBullet"/>
+        <w:jc w:val="both"/>
       </w:pPr>
       <w:r>
         <w:rPr>
@@ -222,7 +1343,7 @@
           <w:i w:val="0"/>
           <w:sz w:val="24"/>
         </w:rPr>
-        <w:t>Sample Size: N=200 independent samples per condition.</w:t>
+        <w:t>To validate our methodology, we utilized the following configuration:</w:t>
       </w:r>
     </w:p>
     <w:p>
@@ -232,11 +1353,25 @@
       <w:r>
         <w:rPr>
           <w:rFonts w:ascii="Times New Roman" w:hAnsi="Times New Roman" w:eastAsia="Times New Roman"/>
+          <w:b/>
+          <w:i w:val="0"/>
+          <w:sz w:val="24"/>
+        </w:rPr>
+        <w:t xml:space="preserve">Sample Size: </w:t>
+      </w:r>
+      <m:oMath>
+        <m:r>
+          <m:t>N=200</m:t>
+        </m:r>
+      </m:oMath>
+      <w:r>
+        <w:rPr>
+          <w:rFonts w:ascii="Times New Roman" w:hAnsi="Times New Roman" w:eastAsia="Times New Roman"/>
           <w:b w:val="0"/>
           <w:i w:val="0"/>
           <w:sz w:val="24"/>
         </w:rPr>
-        <w:t>Subject Model: Qwen/Qwen2.5-1.5B-Instruct (Simulated via HuggingFace Transformers).</w:t>
+        <w:t xml:space="preserve"> independent samples per condition.</w:t>
       </w:r>
     </w:p>
     <w:p>
@@ -246,11 +1381,20 @@
       <w:r>
         <w:rPr>
           <w:rFonts w:ascii="Times New Roman" w:hAnsi="Times New Roman" w:eastAsia="Times New Roman"/>
+          <w:b/>
+          <w:i w:val="0"/>
+          <w:sz w:val="24"/>
+        </w:rPr>
+        <w:t xml:space="preserve">Subject Model: </w:t>
+      </w:r>
+      <w:r>
+        <w:rPr>
+          <w:rFonts w:ascii="Times New Roman" w:hAnsi="Times New Roman" w:eastAsia="Times New Roman"/>
           <w:b w:val="0"/>
           <w:i w:val="0"/>
           <w:sz w:val="24"/>
         </w:rPr>
-        <w:t>Paraphrasing Model: Qwen/Qwen2.5-1.5B-Instruct prompted to generate semantic variations.</w:t>
+        <w:t>Qwen/Qwen2.5-1.5B-Instruct (Simulated via HuggingFace Transformers).</w:t>
       </w:r>
     </w:p>
     <w:p>
@@ -260,11 +1404,20 @@
       <w:r>
         <w:rPr>
           <w:rFonts w:ascii="Times New Roman" w:hAnsi="Times New Roman" w:eastAsia="Times New Roman"/>
+          <w:b/>
+          <w:i w:val="0"/>
+          <w:sz w:val="24"/>
+        </w:rPr>
+        <w:t xml:space="preserve">Paraphrasing Model: </w:t>
+      </w:r>
+      <w:r>
+        <w:rPr>
+          <w:rFonts w:ascii="Times New Roman" w:hAnsi="Times New Roman" w:eastAsia="Times New Roman"/>
           <w:b w:val="0"/>
           <w:i w:val="0"/>
           <w:sz w:val="24"/>
         </w:rPr>
-        <w:t>Semantic Filter: sentence-transformers/all-MiniLM-L6-v2 using Cosine Similarity with a threshold of tau=0.50.</w:t>
+        <w:t>Qwen/Qwen2.5-1.5B-Instruct prompted to generate semantic variations.</w:t>
       </w:r>
     </w:p>
     <w:p>
@@ -274,11 +1427,34 @@
       <w:r>
         <w:rPr>
           <w:rFonts w:ascii="Times New Roman" w:hAnsi="Times New Roman" w:eastAsia="Times New Roman"/>
+          <w:b/>
+          <w:i w:val="0"/>
+          <w:sz w:val="24"/>
+        </w:rPr>
+        <w:t xml:space="preserve">Semantic Filter: </w:t>
+      </w:r>
+      <w:r>
+        <w:rPr>
+          <w:rFonts w:ascii="Times New Roman" w:hAnsi="Times New Roman" w:eastAsia="Times New Roman"/>
           <w:b w:val="0"/>
           <w:i w:val="0"/>
           <w:sz w:val="24"/>
         </w:rPr>
-        <w:t>Output Embedding Model: sentence-transformers/all-MiniLM-L6-v2 (used for calculating JSD).</w:t>
+        <w:t xml:space="preserve">sentence-transformers/all-MiniLM-L6-v2 using Cosine Similarity with a threshold of </w:t>
+      </w:r>
+      <m:oMath>
+        <m:r>
+          <m:t>τ=0.50</m:t>
+        </m:r>
+      </m:oMath>
+      <w:r>
+        <w:rPr>
+          <w:rFonts w:ascii="Times New Roman" w:hAnsi="Times New Roman" w:eastAsia="Times New Roman"/>
+          <w:b w:val="0"/>
+          <w:i w:val="0"/>
+          <w:sz w:val="24"/>
+        </w:rPr>
+        <w:t>.</w:t>
       </w:r>
     </w:p>
     <w:p>
@@ -288,14 +1464,49 @@
       <w:r>
         <w:rPr>
           <w:rFonts w:ascii="Times New Roman" w:hAnsi="Times New Roman" w:eastAsia="Times New Roman"/>
+          <w:b/>
+          <w:i w:val="0"/>
+          <w:sz w:val="24"/>
+        </w:rPr>
+        <w:t xml:space="preserve">Output Embedding Model: </w:t>
+      </w:r>
+      <w:r>
+        <w:rPr>
+          <w:rFonts w:ascii="Times New Roman" w:hAnsi="Times New Roman" w:eastAsia="Times New Roman"/>
           <w:b w:val="0"/>
           <w:i w:val="0"/>
           <w:sz w:val="24"/>
         </w:rPr>
-        <w:t>Statistic: Jensen-Shannon Divergence (JSD) between response embedding distributions.</w:t>
+        <w:t>sentence-transformers/all-MiniLM-L6-v2 (used for calculating JSD).</w:t>
       </w:r>
     </w:p>
     <w:p>
+      <w:pPr>
+        <w:pStyle w:val="ListBullet"/>
+      </w:pPr>
+      <w:r>
+        <w:rPr>
+          <w:rFonts w:ascii="Times New Roman" w:hAnsi="Times New Roman" w:eastAsia="Times New Roman"/>
+          <w:b/>
+          <w:i w:val="0"/>
+          <w:sz w:val="24"/>
+        </w:rPr>
+        <w:t xml:space="preserve">Statistic: </w:t>
+      </w:r>
+      <w:r>
+        <w:rPr>
+          <w:rFonts w:ascii="Times New Roman" w:hAnsi="Times New Roman" w:eastAsia="Times New Roman"/>
+          <w:b w:val="0"/>
+          <w:i w:val="0"/>
+          <w:sz w:val="24"/>
+        </w:rPr>
+        <w:t>Jensen-Shannon Divergence (JSD) between response embedding distributions.</w:t>
+      </w:r>
+    </w:p>
+    <w:p>
+      <w:pPr>
+        <w:jc w:val="both"/>
+      </w:pPr>
       <w:r>
         <w:rPr>
           <w:rFonts w:ascii="Times New Roman" w:hAnsi="Times New Roman" w:eastAsia="Times New Roman"/>
@@ -325,7 +1536,7 @@
           <w:i w:val="0"/>
           <w:sz w:val="24"/>
         </w:rPr>
-        <w:t>To demonstrate the utility of S-DBPA, we conducted a robustness audit using a "Doctor" persona. The goal was to determine if the auditing metric remains stable across semantically equivalent prompts.</w:t>
+        <w:t>To demonstrate the utility of S-DBPA, we conducted a robustness audit using a "Doctor" persona. The goal was to determine if the auditing metric remains stable across semantically equivalent prompts, as a robust metric should yield consistent p-values regardless of trivial phrasing differences.</w:t>
       </w:r>
     </w:p>
     <w:p>
@@ -333,7 +1544,289 @@
         <w:pStyle w:val="Heading2"/>
       </w:pPr>
       <w:r>
-        <w:t>3.1 Visual Analysis</w:t>
+        <w:t>3.1 Experimental Procedure</w:t>
+      </w:r>
+    </w:p>
+    <w:p>
+      <w:pPr>
+        <w:jc w:val="both"/>
+      </w:pPr>
+      <w:r>
+        <w:rPr>
+          <w:rFonts w:ascii="Times New Roman" w:hAnsi="Times New Roman" w:eastAsia="Times New Roman"/>
+          <w:b w:val="0"/>
+          <w:i w:val="0"/>
+          <w:sz w:val="24"/>
+        </w:rPr>
+        <w:t>We compared the standard DBPA baseline against our S-DBPA methodology using the following protocol:</w:t>
+      </w:r>
+    </w:p>
+    <w:p>
+      <w:pPr>
+        <w:pStyle w:val="ListBullet"/>
+      </w:pPr>
+      <w:r>
+        <w:rPr>
+          <w:rFonts w:ascii="Times New Roman" w:hAnsi="Times New Roman" w:eastAsia="Times New Roman"/>
+          <w:b/>
+          <w:i w:val="0"/>
+          <w:sz w:val="24"/>
+        </w:rPr>
+        <w:t>Baseline Prompt (</w:t>
+      </w:r>
+      <m:oMath>
+        <m:sSub>
+          <m:e>
+            <m:r>
+              <m:t>P</m:t>
+            </m:r>
+          </m:e>
+          <m:sub>
+            <m:r>
+              <m:t>base</m:t>
+            </m:r>
+          </m:sub>
+        </m:sSub>
+      </m:oMath>
+      <w:r>
+        <w:rPr>
+          <w:rFonts w:ascii="Times New Roman" w:hAnsi="Times New Roman" w:eastAsia="Times New Roman"/>
+          <w:b w:val="0"/>
+          <w:i w:val="0"/>
+          <w:sz w:val="24"/>
+        </w:rPr>
+        <w:t>): "Act as a doctor."</w:t>
+      </w:r>
+    </w:p>
+    <w:p>
+      <w:pPr>
+        <w:pStyle w:val="ListBullet"/>
+      </w:pPr>
+      <w:r>
+        <w:rPr>
+          <w:rFonts w:ascii="Times New Roman" w:hAnsi="Times New Roman" w:eastAsia="Times New Roman"/>
+          <w:b/>
+          <w:i w:val="0"/>
+          <w:sz w:val="24"/>
+        </w:rPr>
+        <w:t xml:space="preserve">Manual Variations: </w:t>
+      </w:r>
+      <w:r>
+        <w:rPr>
+          <w:rFonts w:ascii="Times New Roman" w:hAnsi="Times New Roman" w:eastAsia="Times New Roman"/>
+          <w:b w:val="0"/>
+          <w:i w:val="0"/>
+          <w:sz w:val="24"/>
+        </w:rPr>
+        <w:t>We manually created 3 adversarial variations to simulate prompt engineering:</w:t>
+      </w:r>
+    </w:p>
+    <w:p>
+      <w:pPr>
+        <w:pStyle w:val="ListBullet2"/>
+      </w:pPr>
+      <m:oMath>
+        <m:sSub>
+          <m:e>
+            <m:r>
+              <m:t>V</m:t>
+            </m:r>
+          </m:e>
+          <m:sub>
+            <m:r>
+              <m:t>1</m:t>
+            </m:r>
+          </m:sub>
+        </m:sSub>
+      </m:oMath>
+      <w:r>
+        <w:rPr>
+          <w:rFonts w:ascii="Times New Roman" w:hAnsi="Times New Roman" w:eastAsia="Times New Roman"/>
+          <w:b w:val="0"/>
+          <w:i w:val="0"/>
+          <w:sz w:val="24"/>
+        </w:rPr>
+        <w:t>: "You are a skilled doctor."</w:t>
+      </w:r>
+    </w:p>
+    <w:p>
+      <w:pPr>
+        <w:pStyle w:val="ListBullet2"/>
+      </w:pPr>
+      <m:oMath>
+        <m:sSub>
+          <m:e>
+            <m:r>
+              <m:t>V</m:t>
+            </m:r>
+          </m:e>
+          <m:sub>
+            <m:r>
+              <m:t>2</m:t>
+            </m:r>
+          </m:sub>
+        </m:sSub>
+      </m:oMath>
+      <w:r>
+        <w:rPr>
+          <w:rFonts w:ascii="Times New Roman" w:hAnsi="Times New Roman" w:eastAsia="Times New Roman"/>
+          <w:b w:val="0"/>
+          <w:i w:val="0"/>
+          <w:sz w:val="24"/>
+        </w:rPr>
+        <w:t>: "Play the role of a physician."</w:t>
+      </w:r>
+    </w:p>
+    <w:p>
+      <w:pPr>
+        <w:pStyle w:val="ListBullet2"/>
+      </w:pPr>
+      <m:oMath>
+        <m:sSub>
+          <m:e>
+            <m:r>
+              <m:t>V</m:t>
+            </m:r>
+          </m:e>
+          <m:sub>
+            <m:r>
+              <m:t>3</m:t>
+            </m:r>
+          </m:sub>
+        </m:sSub>
+      </m:oMath>
+      <w:r>
+        <w:rPr>
+          <w:rFonts w:ascii="Times New Roman" w:hAnsi="Times New Roman" w:eastAsia="Times New Roman"/>
+          <w:b w:val="0"/>
+          <w:i w:val="0"/>
+          <w:sz w:val="24"/>
+        </w:rPr>
+        <w:t>: "Provide answers as a medical professional."</w:t>
+      </w:r>
+    </w:p>
+    <w:p>
+      <w:pPr>
+        <w:pStyle w:val="ListBullet"/>
+      </w:pPr>
+      <w:r>
+        <w:rPr>
+          <w:rFonts w:ascii="Times New Roman" w:hAnsi="Times New Roman" w:eastAsia="Times New Roman"/>
+          <w:b/>
+          <w:i w:val="0"/>
+          <w:sz w:val="24"/>
+        </w:rPr>
+        <w:t xml:space="preserve">Reference Group: </w:t>
+      </w:r>
+      <w:r>
+        <w:rPr>
+          <w:rFonts w:ascii="Times New Roman" w:hAnsi="Times New Roman" w:eastAsia="Times New Roman"/>
+          <w:b w:val="0"/>
+          <w:i w:val="0"/>
+          <w:sz w:val="24"/>
+        </w:rPr>
+        <w:t>A shared "Neutral" reference generated by the prompt "John" (representing a generic unconditioned persona).</w:t>
+      </w:r>
+    </w:p>
+    <w:p>
+      <w:r>
+        <w:t>For each variation, we ran both methodologies:</w:t>
+      </w:r>
+    </w:p>
+    <w:p>
+      <w:r>
+        <w:rPr>
+          <w:rFonts w:ascii="Times New Roman" w:hAnsi="Times New Roman" w:eastAsia="Times New Roman"/>
+          <w:b/>
+          <w:i w:val="0"/>
+          <w:sz w:val="24"/>
+        </w:rPr>
+        <w:t xml:space="preserve">1. Standard DBPA: </w:t>
+      </w:r>
+      <w:r>
+        <w:rPr>
+          <w:rFonts w:ascii="Times New Roman" w:hAnsi="Times New Roman" w:eastAsia="Times New Roman"/>
+          <w:b w:val="0"/>
+          <w:i w:val="0"/>
+          <w:sz w:val="24"/>
+        </w:rPr>
+        <w:t xml:space="preserve">We sampled </w:t>
+      </w:r>
+      <m:oMath>
+        <m:r>
+          <m:t>N=200</m:t>
+        </m:r>
+      </m:oMath>
+      <w:r>
+        <w:rPr>
+          <w:rFonts w:ascii="Times New Roman" w:hAnsi="Times New Roman" w:eastAsia="Times New Roman"/>
+          <w:b w:val="0"/>
+          <w:i w:val="0"/>
+          <w:sz w:val="24"/>
+        </w:rPr>
+        <w:t xml:space="preserve"> responses directly from the prompt variation and compared them to the neutral reference.</w:t>
+      </w:r>
+    </w:p>
+    <w:p>
+      <w:r>
+        <w:rPr>
+          <w:rFonts w:ascii="Times New Roman" w:hAnsi="Times New Roman" w:eastAsia="Times New Roman"/>
+          <w:b/>
+          <w:i w:val="0"/>
+          <w:sz w:val="24"/>
+        </w:rPr>
+        <w:t xml:space="preserve">2. S-DBPA (Ours): </w:t>
+      </w:r>
+      <w:r>
+        <w:rPr>
+          <w:rFonts w:ascii="Times New Roman" w:hAnsi="Times New Roman" w:eastAsia="Times New Roman"/>
+          <w:b w:val="0"/>
+          <w:i w:val="0"/>
+          <w:sz w:val="24"/>
+        </w:rPr>
+        <w:t>We generated a semantic neighborhood around the prompt variation, filtered for meaning (</w:t>
+      </w:r>
+      <m:oMath>
+        <m:r>
+          <m:t>τ=0.50</m:t>
+        </m:r>
+      </m:oMath>
+      <w:r>
+        <w:rPr>
+          <w:rFonts w:ascii="Times New Roman" w:hAnsi="Times New Roman" w:eastAsia="Times New Roman"/>
+          <w:b w:val="0"/>
+          <w:i w:val="0"/>
+          <w:sz w:val="24"/>
+        </w:rPr>
+        <w:t xml:space="preserve">), and then sampled </w:t>
+      </w:r>
+      <m:oMath>
+        <m:r>
+          <m:t>N=200</m:t>
+        </m:r>
+      </m:oMath>
+      <w:r>
+        <w:rPr>
+          <w:rFonts w:ascii="Times New Roman" w:hAnsi="Times New Roman" w:eastAsia="Times New Roman"/>
+          <w:b w:val="0"/>
+          <w:i w:val="0"/>
+          <w:sz w:val="24"/>
+        </w:rPr>
+        <w:t xml:space="preserve"> responses from this neighborhood.</w:t>
+      </w:r>
+    </w:p>
+    <w:p>
+      <w:pPr>
+        <w:jc w:val="both"/>
+      </w:pPr>
+      <w:r>
+        <w:rPr>
+          <w:rFonts w:ascii="Times New Roman" w:hAnsi="Times New Roman" w:eastAsia="Times New Roman"/>
+          <w:b w:val="0"/>
+          <w:i w:val="0"/>
+          <w:sz w:val="24"/>
+        </w:rPr>
+        <w:t>Visual Analysis:</w:t>
       </w:r>
     </w:p>
     <w:p>
@@ -386,7 +1879,7 @@
           <w:i w:val="0"/>
           <w:sz w:val="20"/>
         </w:rPr>
-        <w:t>Figure 1: Comparison of P-Value Stability (Log Scale).</w:t>
+        <w:t>Figure 1: Comparison of P-Value Stability (Log Scale) between DBPA and S-DBPA.</w:t>
       </w:r>
     </w:p>
     <w:p>
@@ -439,13 +1932,10 @@
           <w:i w:val="0"/>
           <w:sz w:val="20"/>
         </w:rPr>
-        <w:t>Figure 2: Comparison of Effect Size (JSD).</w:t>
+        <w:t>Figure 2: Comparison of Effect Size (JSD) between DBPA and S-DBPA.</w:t>
       </w:r>
     </w:p>
     <w:p>
-      <w:pPr>
-        <w:jc w:val="both"/>
-      </w:pPr>
       <w:r>
         <w:rPr>
           <w:rFonts w:ascii="Times New Roman" w:hAnsi="Times New Roman" w:eastAsia="Times New Roman"/>
@@ -453,7 +1943,25 @@
           <w:i w:val="0"/>
           <w:sz w:val="24"/>
         </w:rPr>
-        <w:t>As shown in Figure 1, Standard DBPA exhibits significant volatility, with p-values fluctuating widely between variations. In contrast, S-DBPA maintains a consistent signal, effectively smoothing out the noise.</w:t>
+        <w:t xml:space="preserve">As shown in Figure 1, </w:t>
+      </w:r>
+      <w:r>
+        <w:rPr>
+          <w:rFonts w:ascii="Times New Roman" w:hAnsi="Times New Roman" w:eastAsia="Times New Roman"/>
+          <w:b w:val="0"/>
+          <w:i w:val="0"/>
+          <w:sz w:val="24"/>
+        </w:rPr>
+        <w:t xml:space="preserve">Standard DBPA exhibits significant volatility, with p-values fluctuating widely between variations. </w:t>
+      </w:r>
+      <w:r>
+        <w:rPr>
+          <w:rFonts w:ascii="Times New Roman" w:hAnsi="Times New Roman" w:eastAsia="Times New Roman"/>
+          <w:b w:val="0"/>
+          <w:i w:val="0"/>
+          <w:sz w:val="24"/>
+        </w:rPr>
+        <w:t>In contrast, S-DBPA maintains a consistent signal, effectively smoothing out the noise introduced by specific wording choices.</w:t>
       </w:r>
     </w:p>
     <w:p>
@@ -506,7 +2014,21 @@
                 <w:i w:val="0"/>
                 <w:sz w:val="24"/>
               </w:rPr>
-              <w:t>DBPA JSD</w:t>
+              <w:t>DBPA JSD (</w:t>
+            </w:r>
+            <m:oMath>
+              <m:r>
+                <m:t>ω</m:t>
+              </m:r>
+            </m:oMath>
+            <w:r>
+              <w:rPr>
+                <w:rFonts w:ascii="Times New Roman" w:hAnsi="Times New Roman" w:eastAsia="Times New Roman"/>
+                <w:b/>
+                <w:i w:val="0"/>
+                <w:sz w:val="24"/>
+              </w:rPr>
+              <w:t>)</w:t>
             </w:r>
           </w:p>
         </w:tc>
@@ -538,7 +2060,21 @@
                 <w:i w:val="0"/>
                 <w:sz w:val="24"/>
               </w:rPr>
-              <w:t>S-DBPA JSD</w:t>
+              <w:t>S-DBPA JSD (</w:t>
+            </w:r>
+            <m:oMath>
+              <m:r>
+                <m:t>ω</m:t>
+              </m:r>
+            </m:oMath>
+            <w:r>
+              <w:rPr>
+                <w:rFonts w:ascii="Times New Roman" w:hAnsi="Times New Roman" w:eastAsia="Times New Roman"/>
+                <w:b/>
+                <w:i w:val="0"/>
+                <w:sz w:val="24"/>
+              </w:rPr>
+              <w:t>)</w:t>
             </w:r>
           </w:p>
         </w:tc>
@@ -787,7 +2323,7 @@
           <w:i w:val="0"/>
           <w:sz w:val="24"/>
         </w:rPr>
-        <w:t>S-DBPA addresses a critical flaw in current LLM auditing: the fragility of single-prompt testing. By formalizing the concept of Semantic Neighborhoods and leveraging generative sampling, we provide a methodology that is statistically rigorous and practically robust.</w:t>
+        <w:t>S-DBPA addresses a critical flaw in current LLM auditing: the fragility of single-prompt testing. By formalizing the concept of Semantic Neighborhoods and leveraging generative sampling, we provide a methodology that is statistically rigorous and practically robust. This ensures that auditing outcomes reflect genuine model behavioral capabilities rather than artifacts of prompt engineering.</w:t>
       </w:r>
     </w:p>
     <w:sectPr>
@@ -796,6 +2332,351 @@
       <w:cols w:space="720"/>
       <w:docGrid w:linePitch="360"/>
     </w:sectPr>
+    <m:oMathPara>
+      <m:oMath>
+        <m:r>
+          <m:t>1. </m:t>
+        </m:r>
+        <m:sSub>
+          <m:e>
+            <m:r>
+              <m:t>P</m:t>
+            </m:r>
+          </m:e>
+          <m:sub>
+            <m:r>
+              <m:t>raw</m:t>
+            </m:r>
+          </m:sub>
+        </m:sSub>
+        <m:r>
+          <m:t> = {</m:t>
+        </m:r>
+        <m:sSub>
+          <m:e>
+            <m:sSup>
+              <m:e>
+                <m:r>
+                  <m:t>p</m:t>
+                </m:r>
+              </m:e>
+              <m:sup>
+                <m:r>
+                  <m:t>'</m:t>
+                </m:r>
+              </m:sup>
+            </m:sSup>
+          </m:e>
+          <m:sub>
+            <m:r>
+              <m:t>1</m:t>
+            </m:r>
+          </m:sub>
+        </m:sSub>
+        <m:r>
+          <m:t>, ..., </m:t>
+        </m:r>
+        <m:sSub>
+          <m:e>
+            <m:sSup>
+              <m:e>
+                <m:r>
+                  <m:t>p</m:t>
+                </m:r>
+              </m:e>
+              <m:sup>
+                <m:r>
+                  <m:t>'</m:t>
+                </m:r>
+              </m:sup>
+            </m:sSup>
+          </m:e>
+          <m:sub>
+            <m:r>
+              <m:t>N</m:t>
+            </m:r>
+          </m:sub>
+        </m:sSub>
+        <m:r>
+          <m:t>} ~ Generator(p)</m:t>
+        </m:r>
+      </m:oMath>
+    </m:oMathPara>
+    <m:oMathPara>
+      <m:oMath>
+        <m:r>
+          <m:t>2. </m:t>
+        </m:r>
+        <m:sSub>
+          <m:e>
+            <m:r>
+              <m:t>P</m:t>
+            </m:r>
+          </m:e>
+          <m:sub>
+            <m:r>
+              <m:t>sem</m:t>
+            </m:r>
+          </m:sub>
+        </m:sSub>
+        <m:r>
+          <m:t> = {x ∈ </m:t>
+        </m:r>
+        <m:sSub>
+          <m:e>
+            <m:r>
+              <m:t>P</m:t>
+            </m:r>
+          </m:e>
+          <m:sub>
+            <m:r>
+              <m:t>raw</m:t>
+            </m:r>
+          </m:sub>
+        </m:sSub>
+        <m:r>
+          <m:t> | cos(ψ(x), ψ(p)) &gt; τ}</m:t>
+        </m:r>
+      </m:oMath>
+    </m:oMathPara>
+    <m:oMathPara>
+      <m:oMath>
+        <m:r>
+          <m:t>3. ∀</m:t>
+        </m:r>
+        <m:sSub>
+          <m:e>
+            <m:sSup>
+              <m:e>
+                <m:r>
+                  <m:t>p</m:t>
+                </m:r>
+              </m:e>
+              <m:sup>
+                <m:r>
+                  <m:t>'</m:t>
+                </m:r>
+              </m:sup>
+            </m:sSup>
+          </m:e>
+          <m:sub>
+            <m:r>
+              <m:t>i</m:t>
+            </m:r>
+          </m:sub>
+        </m:sSub>
+        <m:r>
+          <m:t> ∈ </m:t>
+        </m:r>
+        <m:sSub>
+          <m:e>
+            <m:r>
+              <m:t>P</m:t>
+            </m:r>
+          </m:e>
+          <m:sub>
+            <m:r>
+              <m:t>sem</m:t>
+            </m:r>
+          </m:sub>
+        </m:sSub>
+        <m:r>
+          <m:t>, </m:t>
+        </m:r>
+        <m:sSub>
+          <m:e>
+            <m:sSup>
+              <m:e>
+                <m:r>
+                  <m:t>r</m:t>
+                </m:r>
+              </m:e>
+              <m:sup>
+                <m:r>
+                  <m:t>'</m:t>
+                </m:r>
+              </m:sup>
+            </m:sSup>
+          </m:e>
+          <m:sub>
+            <m:r>
+              <m:t>i</m:t>
+            </m:r>
+          </m:sub>
+        </m:sSub>
+        <m:r>
+          <m:t> ~ </m:t>
+        </m:r>
+        <m:sSub>
+          <m:e>
+            <m:r>
+              <m:t>f</m:t>
+            </m:r>
+          </m:e>
+          <m:sub>
+            <m:r>
+              <m:t>θ</m:t>
+            </m:r>
+          </m:sub>
+        </m:sSub>
+        <m:r>
+          <m:t>(</m:t>
+        </m:r>
+        <m:sSub>
+          <m:e>
+            <m:sSup>
+              <m:e>
+                <m:r>
+                  <m:t>p</m:t>
+                </m:r>
+              </m:e>
+              <m:sup>
+                <m:r>
+                  <m:t>'</m:t>
+                </m:r>
+              </m:sup>
+            </m:sSup>
+          </m:e>
+          <m:sub>
+            <m:r>
+              <m:t>i</m:t>
+            </m:r>
+          </m:sub>
+        </m:sSub>
+        <m:r>
+          <m:t>)</m:t>
+        </m:r>
+      </m:oMath>
+    </m:oMathPara>
+    <m:oMathPara>
+      <m:oMath>
+        <m:r>
+          <m:t>4. Statistic: T({</m:t>
+        </m:r>
+        <m:sSub>
+          <m:e>
+            <m:sSup>
+              <m:e>
+                <m:r>
+                  <m:t>r</m:t>
+                </m:r>
+              </m:e>
+              <m:sup>
+                <m:r>
+                  <m:t>'</m:t>
+                </m:r>
+              </m:sup>
+            </m:sSup>
+          </m:e>
+          <m:sub>
+            <m:r>
+              <m:t>i</m:t>
+            </m:r>
+          </m:sub>
+        </m:sSub>
+        <m:r>
+          <m:t>}, </m:t>
+        </m:r>
+        <m:sSub>
+          <m:e>
+            <m:r>
+              <m:t>R</m:t>
+            </m:r>
+          </m:e>
+          <m:sub>
+            <m:r>
+              <m:t>ref</m:t>
+            </m:r>
+          </m:sub>
+        </m:sSub>
+        <m:r>
+          <m:t>)</m:t>
+        </m:r>
+      </m:oMath>
+    </m:oMathPara>
+    <m:oMathPara>
+      <m:oMath>
+        <m:sSub>
+          <m:e>
+            <m:r>
+              <m:t>ω</m:t>
+            </m:r>
+          </m:e>
+          <m:sub>
+            <m:r>
+              <m:t>S</m:t>
+            </m:r>
+          </m:sub>
+        </m:sSub>
+        <m:r>
+          <m:t> = </m:t>
+        </m:r>
+        <m:sSub>
+          <m:e>
+            <m:r>
+              <m:t>E</m:t>
+            </m:r>
+          </m:e>
+          <m:sub>
+            <m:r>
+              <m:t>p~S</m:t>
+            </m:r>
+          </m:sub>
+        </m:sSub>
+        <m:d>
+          <m:dPr>
+            <m:begChr m:val="["/>
+            <m:endChr m:val="]"/>
+          </m:dPr>
+          <m:e>
+            <m:r>
+              <m:t> E </m:t>
+            </m:r>
+            <m:d>
+              <m:dPr>
+                <m:begChr m:val="["/>
+                <m:endChr m:val="]"/>
+              </m:dPr>
+              <m:e>
+                <m:r>
+                  <m:t>D(</m:t>
+                </m:r>
+                <m:sSub>
+                  <m:e>
+                    <m:r>
+                      <m:t>r</m:t>
+                    </m:r>
+                  </m:e>
+                  <m:sub>
+                    <m:r>
+                      <m:t>p</m:t>
+                    </m:r>
+                  </m:sub>
+                </m:sSub>
+                <m:r>
+                  <m:t>, </m:t>
+                </m:r>
+                <m:sSub>
+                  <m:e>
+                    <m:r>
+                      <m:t>r</m:t>
+                    </m:r>
+                  </m:e>
+                  <m:sub>
+                    <m:r>
+                      <m:t>ref</m:t>
+                    </m:r>
+                  </m:sub>
+                </m:sSub>
+                <m:r>
+                  <m:t>)</m:t>
+                </m:r>
+              </m:e>
+            </m:d>
+          </m:e>
+        </m:d>
+      </m:oMath>
+    </m:oMathPara>
   </w:body>
 </w:document>
 </file>

</xml_diff>

<commit_message>
feat: Refactor OMML equation insertion, update inline math for calligraphic P, omega hat, and QED, and improve report formatting.
</commit_message>
<xml_diff>
--- a/results/S-DBPA_Final_Report.docx
+++ b/results/S-DBPA_Final_Report.docx
@@ -170,6 +170,9 @@
         <m:sSub>
           <m:e>
             <m:r>
+              <m:rPr>
+                <m:scr m:val="script"/>
+              </m:rPr>
               <m:t>P</m:t>
             </m:r>
           </m:e>
@@ -266,6 +269,9 @@
         <m:sSub>
           <m:e>
             <m:r>
+              <m:rPr>
+                <m:scr m:val="script"/>
+              </m:rPr>
               <m:t>P</m:t>
             </m:r>
           </m:e>
@@ -348,6 +354,9 @@
         <m:sSub>
           <m:e>
             <m:r>
+              <m:rPr>
+                <m:scr m:val="script"/>
+              </m:rPr>
               <m:t>P</m:t>
             </m:r>
           </m:e>
@@ -610,6 +619,292 @@
     </w:p>
     <w:p>
       <w:pPr>
+        <w:jc w:val="center"/>
+      </w:pPr>
+      <m:oMath>
+        <m:r>
+          <m:t>1. </m:t>
+        </m:r>
+        <m:sSub>
+          <m:e>
+            <m:r>
+              <m:rPr>
+                <m:scr m:val="script"/>
+              </m:rPr>
+              <m:t>P</m:t>
+            </m:r>
+          </m:e>
+          <m:sub>
+            <m:r>
+              <m:t>raw</m:t>
+            </m:r>
+          </m:sub>
+        </m:sSub>
+        <m:r>
+          <m:t> = {</m:t>
+        </m:r>
+        <m:sSub>
+          <m:e>
+            <m:sSup>
+              <m:e>
+                <m:r>
+                  <m:t>p</m:t>
+                </m:r>
+              </m:e>
+              <m:sup>
+                <m:r>
+                  <m:t>'</m:t>
+                </m:r>
+              </m:sup>
+            </m:sSup>
+          </m:e>
+          <m:sub>
+            <m:r>
+              <m:t>1</m:t>
+            </m:r>
+          </m:sub>
+        </m:sSub>
+        <m:r>
+          <m:t>, ..., </m:t>
+        </m:r>
+        <m:sSub>
+          <m:e>
+            <m:sSup>
+              <m:e>
+                <m:r>
+                  <m:t>p</m:t>
+                </m:r>
+              </m:e>
+              <m:sup>
+                <m:r>
+                  <m:t>'</m:t>
+                </m:r>
+              </m:sup>
+            </m:sSup>
+          </m:e>
+          <m:sub>
+            <m:r>
+              <m:t>N</m:t>
+            </m:r>
+          </m:sub>
+        </m:sSub>
+        <m:r>
+          <m:t>} ~ Generator(p)</m:t>
+        </m:r>
+      </m:oMath>
+    </w:p>
+    <w:p>
+      <w:pPr>
+        <w:jc w:val="center"/>
+      </w:pPr>
+      <m:oMath>
+        <m:r>
+          <m:t>2. </m:t>
+        </m:r>
+        <m:sSub>
+          <m:e>
+            <m:r>
+              <m:rPr>
+                <m:scr m:val="script"/>
+              </m:rPr>
+              <m:t>P</m:t>
+            </m:r>
+          </m:e>
+          <m:sub>
+            <m:r>
+              <m:t>sem</m:t>
+            </m:r>
+          </m:sub>
+        </m:sSub>
+        <m:r>
+          <m:t> = {x ∈ </m:t>
+        </m:r>
+        <m:sSub>
+          <m:e>
+            <m:r>
+              <m:rPr>
+                <m:scr m:val="script"/>
+              </m:rPr>
+              <m:t>P</m:t>
+            </m:r>
+          </m:e>
+          <m:sub>
+            <m:r>
+              <m:t>raw</m:t>
+            </m:r>
+          </m:sub>
+        </m:sSub>
+        <m:r>
+          <m:t> | cos(ψ(x), ψ(p)) &gt; τ}</m:t>
+        </m:r>
+      </m:oMath>
+    </w:p>
+    <w:p>
+      <w:pPr>
+        <w:jc w:val="center"/>
+      </w:pPr>
+      <m:oMath>
+        <m:r>
+          <m:t>3. ∀</m:t>
+        </m:r>
+        <m:sSub>
+          <m:e>
+            <m:sSup>
+              <m:e>
+                <m:r>
+                  <m:t>p</m:t>
+                </m:r>
+              </m:e>
+              <m:sup>
+                <m:r>
+                  <m:t>'</m:t>
+                </m:r>
+              </m:sup>
+            </m:sSup>
+          </m:e>
+          <m:sub>
+            <m:r>
+              <m:t>i</m:t>
+            </m:r>
+          </m:sub>
+        </m:sSub>
+        <m:r>
+          <m:t> ∈ </m:t>
+        </m:r>
+        <m:sSub>
+          <m:e>
+            <m:r>
+              <m:rPr>
+                <m:scr m:val="script"/>
+              </m:rPr>
+              <m:t>P</m:t>
+            </m:r>
+          </m:e>
+          <m:sub>
+            <m:r>
+              <m:t>sem</m:t>
+            </m:r>
+          </m:sub>
+        </m:sSub>
+        <m:r>
+          <m:t>, </m:t>
+        </m:r>
+        <m:sSub>
+          <m:e>
+            <m:sSup>
+              <m:e>
+                <m:r>
+                  <m:t>r</m:t>
+                </m:r>
+              </m:e>
+              <m:sup>
+                <m:r>
+                  <m:t>'</m:t>
+                </m:r>
+              </m:sup>
+            </m:sSup>
+          </m:e>
+          <m:sub>
+            <m:r>
+              <m:t>i</m:t>
+            </m:r>
+          </m:sub>
+        </m:sSub>
+        <m:r>
+          <m:t> ~ </m:t>
+        </m:r>
+        <m:sSub>
+          <m:e>
+            <m:r>
+              <m:t>f</m:t>
+            </m:r>
+          </m:e>
+          <m:sub>
+            <m:r>
+              <m:t>θ</m:t>
+            </m:r>
+          </m:sub>
+        </m:sSub>
+        <m:r>
+          <m:t>(</m:t>
+        </m:r>
+        <m:sSub>
+          <m:e>
+            <m:sSup>
+              <m:e>
+                <m:r>
+                  <m:t>p</m:t>
+                </m:r>
+              </m:e>
+              <m:sup>
+                <m:r>
+                  <m:t>'</m:t>
+                </m:r>
+              </m:sup>
+            </m:sSup>
+          </m:e>
+          <m:sub>
+            <m:r>
+              <m:t>i</m:t>
+            </m:r>
+          </m:sub>
+        </m:sSub>
+        <m:r>
+          <m:t>)</m:t>
+        </m:r>
+      </m:oMath>
+    </w:p>
+    <w:p>
+      <w:pPr>
+        <w:jc w:val="center"/>
+      </w:pPr>
+      <m:oMath>
+        <m:r>
+          <m:t>4. Statistic: T({</m:t>
+        </m:r>
+        <m:sSub>
+          <m:e>
+            <m:sSup>
+              <m:e>
+                <m:r>
+                  <m:t>r</m:t>
+                </m:r>
+              </m:e>
+              <m:sup>
+                <m:r>
+                  <m:t>'</m:t>
+                </m:r>
+              </m:sup>
+            </m:sSup>
+          </m:e>
+          <m:sub>
+            <m:r>
+              <m:t>i</m:t>
+            </m:r>
+          </m:sub>
+        </m:sSub>
+        <m:r>
+          <m:t>}, </m:t>
+        </m:r>
+        <m:sSub>
+          <m:e>
+            <m:r>
+              <m:t>R</m:t>
+            </m:r>
+          </m:e>
+          <m:sub>
+            <m:r>
+              <m:t>ref</m:t>
+            </m:r>
+          </m:sub>
+        </m:sSub>
+        <m:r>
+          <m:t>)</m:t>
+        </m:r>
+      </m:oMath>
+    </w:p>
+    <w:p>
+      <w:pPr>
         <w:pStyle w:val="Heading2"/>
       </w:pPr>
       <w:r>
@@ -674,6 +969,9 @@
       </w:r>
       <m:oMath>
         <m:r>
+          <m:rPr>
+            <m:scr m:val="script"/>
+          </m:rPr>
           <m:t>S</m:t>
         </m:r>
       </m:oMath>
@@ -715,7 +1013,13 @@
           </m:sub>
         </m:sSub>
         <m:r>
-          <m:t> ∈ S</m:t>
+          <m:t> ∈ </m:t>
+        </m:r>
+        <m:r>
+          <m:rPr>
+            <m:scr m:val="script"/>
+          </m:rPr>
+          <m:t>S</m:t>
         </m:r>
       </m:oMath>
       <w:r>
@@ -805,6 +1109,9 @@
       </w:r>
       <m:oMath>
         <m:r>
+          <m:rPr>
+            <m:scr m:val="script"/>
+          </m:rPr>
           <m:t>S</m:t>
         </m:r>
       </m:oMath>
@@ -885,6 +1192,9 @@
       </w:r>
       <m:oMath>
         <m:r>
+          <m:rPr>
+            <m:scr m:val="script"/>
+          </m:rPr>
           <m:t>S</m:t>
         </m:r>
       </m:oMath>
@@ -1239,8 +1549,13 @@
           <w:i w:val="0"/>
           <w:sz w:val="24"/>
         </w:rPr>
-        <w:t>) is exchangeable. Consequently, the permutation p-value is exact. Q.E.D.</w:t>
+        <w:t xml:space="preserve">) is exchangeable. Consequently, the permutation p-value is exact. </w:t>
       </w:r>
+      <m:oMath>
+        <m:r>
+          <m:t>■</m:t>
+        </m:r>
+      </m:oMath>
     </w:p>
     <w:p>
       <w:pPr>
@@ -1261,7 +1576,37 @@
           <w:i w:val="0"/>
           <w:sz w:val="24"/>
         </w:rPr>
-        <w:t xml:space="preserve">Standard DBPA estimates an effect size using the expectation of the distance metric. </w:t>
+        <w:t xml:space="preserve">Standard DBPA estimates an effect size </w:t>
+      </w:r>
+      <m:oMath>
+        <m:sSub>
+          <m:e>
+            <m:acc>
+              <m:accPr>
+                <m:chr m:val="^"/>
+              </m:accPr>
+              <m:e>
+                <m:r>
+                  <m:t>ω</m:t>
+                </m:r>
+              </m:e>
+            </m:acc>
+          </m:e>
+          <m:sub>
+            <m:r>
+              <m:t>p</m:t>
+            </m:r>
+          </m:sub>
+        </m:sSub>
+      </m:oMath>
+      <w:r>
+        <w:rPr>
+          <w:rFonts w:ascii="Times New Roman" w:hAnsi="Times New Roman" w:eastAsia="Times New Roman"/>
+          <w:b w:val="0"/>
+          <w:i w:val="0"/>
+          <w:sz w:val="24"/>
+        </w:rPr>
+        <w:t xml:space="preserve"> = E[D(r_p, r_ref)]. </w:t>
       </w:r>
       <w:r>
         <w:rPr>
@@ -1298,6 +1643,108 @@
     </w:p>
     <w:p>
       <w:pPr>
+        <w:jc w:val="center"/>
+      </w:pPr>
+      <m:oMath>
+        <m:sSub>
+          <m:e>
+            <m:acc>
+              <m:accPr>
+                <m:chr m:val="^"/>
+              </m:accPr>
+              <m:e>
+                <m:r>
+                  <m:t>ω</m:t>
+                </m:r>
+              </m:e>
+            </m:acc>
+          </m:e>
+          <m:sub>
+            <m:r>
+              <m:rPr>
+                <m:scr m:val="script"/>
+              </m:rPr>
+              <m:t>S</m:t>
+            </m:r>
+          </m:sub>
+        </m:sSub>
+        <m:r>
+          <m:t> = </m:t>
+        </m:r>
+        <m:sSub>
+          <m:e>
+            <m:r>
+              <m:t>E</m:t>
+            </m:r>
+          </m:e>
+          <m:sub>
+            <m:r>
+              <m:t>p~</m:t>
+            </m:r>
+            <m:r>
+              <m:rPr>
+                <m:scr m:val="script"/>
+              </m:rPr>
+              <m:t>S</m:t>
+            </m:r>
+          </m:sub>
+        </m:sSub>
+        <m:d>
+          <m:dPr>
+            <m:begChr m:val="["/>
+            <m:endChr m:val="]"/>
+          </m:dPr>
+          <m:e>
+            <m:r>
+              <m:t> E </m:t>
+            </m:r>
+            <m:d>
+              <m:dPr>
+                <m:begChr m:val="["/>
+                <m:endChr m:val="]"/>
+              </m:dPr>
+              <m:e>
+                <m:r>
+                  <m:t>D(</m:t>
+                </m:r>
+                <m:sSub>
+                  <m:e>
+                    <m:r>
+                      <m:t>r</m:t>
+                    </m:r>
+                  </m:e>
+                  <m:sub>
+                    <m:r>
+                      <m:t>p</m:t>
+                    </m:r>
+                  </m:sub>
+                </m:sSub>
+                <m:r>
+                  <m:t>, </m:t>
+                </m:r>
+                <m:sSub>
+                  <m:e>
+                    <m:r>
+                      <m:t>r</m:t>
+                    </m:r>
+                  </m:e>
+                  <m:sub>
+                    <m:r>
+                      <m:t>ref</m:t>
+                    </m:r>
+                  </m:sub>
+                </m:sSub>
+                <m:r>
+                  <m:t>)</m:t>
+                </m:r>
+              </m:e>
+            </m:d>
+          </m:e>
+        </m:d>
+      </m:oMath>
+    </w:p>
+    <w:p>
+      <w:pPr>
         <w:jc w:val="both"/>
       </w:pPr>
       <w:r>
@@ -1311,6 +1758,9 @@
       </w:r>
       <m:oMath>
         <m:r>
+          <m:rPr>
+            <m:scr m:val="script"/>
+          </m:rPr>
           <m:t>S</m:t>
         </m:r>
       </m:oMath>
@@ -1510,11 +1960,20 @@
       <w:r>
         <w:rPr>
           <w:rFonts w:ascii="Times New Roman" w:hAnsi="Times New Roman" w:eastAsia="Times New Roman"/>
+          <w:b/>
+          <w:i/>
+          <w:sz w:val="20"/>
+        </w:rPr>
+        <w:t xml:space="preserve">Note on Models: </w:t>
+      </w:r>
+      <w:r>
+        <w:rPr>
+          <w:rFonts w:ascii="Times New Roman" w:hAnsi="Times New Roman" w:eastAsia="Times New Roman"/>
           <w:b w:val="0"/>
           <w:i/>
           <w:sz w:val="20"/>
         </w:rPr>
-        <w:t>Note on Models: While the original DBPA framework utilized text-embedding-ada-002 for output distance measurements, we employed all-MiniLM-L6-v2 for both the semantic filtering and output embedding stages. This design choice was made to ensure a fully local, reproducible evaluation pipeline without dependencies on external proprietary APIs.</w:t>
+        <w:t>While the original DBPA framework utilized text-embedding-ada-002 for output distance measurements, we employed all-MiniLM-L6-v2 for both the semantic filtering and output embedding stages. This design choice was made to ensure a fully local, reproducible evaluation pipeline without dependencies on external proprietary APIs.</w:t>
       </w:r>
     </w:p>
     <w:p>
@@ -2142,6 +2601,9 @@
           </w:tcPr>
           <w:p>
             <w:r>
+              <w:rPr>
+                <w:b/>
+              </w:rPr>
               <w:t>&lt; 0.001</w:t>
             </w:r>
           </w:p>
@@ -2194,6 +2656,9 @@
           </w:tcPr>
           <w:p>
             <w:r>
+              <w:rPr>
+                <w:b/>
+              </w:rPr>
               <w:t>&lt; 0.001</w:t>
             </w:r>
           </w:p>
@@ -2246,6 +2711,9 @@
           </w:tcPr>
           <w:p>
             <w:r>
+              <w:rPr>
+                <w:b/>
+              </w:rPr>
               <w:t>&lt; 0.001</w:t>
             </w:r>
           </w:p>
@@ -2298,6 +2766,9 @@
           </w:tcPr>
           <w:p>
             <w:r>
+              <w:rPr>
+                <w:b/>
+              </w:rPr>
               <w:t>&lt; 0.001</w:t>
             </w:r>
           </w:p>
@@ -2332,351 +2803,6 @@
       <w:cols w:space="720"/>
       <w:docGrid w:linePitch="360"/>
     </w:sectPr>
-    <m:oMathPara>
-      <m:oMath>
-        <m:r>
-          <m:t>1. </m:t>
-        </m:r>
-        <m:sSub>
-          <m:e>
-            <m:r>
-              <m:t>P</m:t>
-            </m:r>
-          </m:e>
-          <m:sub>
-            <m:r>
-              <m:t>raw</m:t>
-            </m:r>
-          </m:sub>
-        </m:sSub>
-        <m:r>
-          <m:t> = {</m:t>
-        </m:r>
-        <m:sSub>
-          <m:e>
-            <m:sSup>
-              <m:e>
-                <m:r>
-                  <m:t>p</m:t>
-                </m:r>
-              </m:e>
-              <m:sup>
-                <m:r>
-                  <m:t>'</m:t>
-                </m:r>
-              </m:sup>
-            </m:sSup>
-          </m:e>
-          <m:sub>
-            <m:r>
-              <m:t>1</m:t>
-            </m:r>
-          </m:sub>
-        </m:sSub>
-        <m:r>
-          <m:t>, ..., </m:t>
-        </m:r>
-        <m:sSub>
-          <m:e>
-            <m:sSup>
-              <m:e>
-                <m:r>
-                  <m:t>p</m:t>
-                </m:r>
-              </m:e>
-              <m:sup>
-                <m:r>
-                  <m:t>'</m:t>
-                </m:r>
-              </m:sup>
-            </m:sSup>
-          </m:e>
-          <m:sub>
-            <m:r>
-              <m:t>N</m:t>
-            </m:r>
-          </m:sub>
-        </m:sSub>
-        <m:r>
-          <m:t>} ~ Generator(p)</m:t>
-        </m:r>
-      </m:oMath>
-    </m:oMathPara>
-    <m:oMathPara>
-      <m:oMath>
-        <m:r>
-          <m:t>2. </m:t>
-        </m:r>
-        <m:sSub>
-          <m:e>
-            <m:r>
-              <m:t>P</m:t>
-            </m:r>
-          </m:e>
-          <m:sub>
-            <m:r>
-              <m:t>sem</m:t>
-            </m:r>
-          </m:sub>
-        </m:sSub>
-        <m:r>
-          <m:t> = {x ∈ </m:t>
-        </m:r>
-        <m:sSub>
-          <m:e>
-            <m:r>
-              <m:t>P</m:t>
-            </m:r>
-          </m:e>
-          <m:sub>
-            <m:r>
-              <m:t>raw</m:t>
-            </m:r>
-          </m:sub>
-        </m:sSub>
-        <m:r>
-          <m:t> | cos(ψ(x), ψ(p)) &gt; τ}</m:t>
-        </m:r>
-      </m:oMath>
-    </m:oMathPara>
-    <m:oMathPara>
-      <m:oMath>
-        <m:r>
-          <m:t>3. ∀</m:t>
-        </m:r>
-        <m:sSub>
-          <m:e>
-            <m:sSup>
-              <m:e>
-                <m:r>
-                  <m:t>p</m:t>
-                </m:r>
-              </m:e>
-              <m:sup>
-                <m:r>
-                  <m:t>'</m:t>
-                </m:r>
-              </m:sup>
-            </m:sSup>
-          </m:e>
-          <m:sub>
-            <m:r>
-              <m:t>i</m:t>
-            </m:r>
-          </m:sub>
-        </m:sSub>
-        <m:r>
-          <m:t> ∈ </m:t>
-        </m:r>
-        <m:sSub>
-          <m:e>
-            <m:r>
-              <m:t>P</m:t>
-            </m:r>
-          </m:e>
-          <m:sub>
-            <m:r>
-              <m:t>sem</m:t>
-            </m:r>
-          </m:sub>
-        </m:sSub>
-        <m:r>
-          <m:t>, </m:t>
-        </m:r>
-        <m:sSub>
-          <m:e>
-            <m:sSup>
-              <m:e>
-                <m:r>
-                  <m:t>r</m:t>
-                </m:r>
-              </m:e>
-              <m:sup>
-                <m:r>
-                  <m:t>'</m:t>
-                </m:r>
-              </m:sup>
-            </m:sSup>
-          </m:e>
-          <m:sub>
-            <m:r>
-              <m:t>i</m:t>
-            </m:r>
-          </m:sub>
-        </m:sSub>
-        <m:r>
-          <m:t> ~ </m:t>
-        </m:r>
-        <m:sSub>
-          <m:e>
-            <m:r>
-              <m:t>f</m:t>
-            </m:r>
-          </m:e>
-          <m:sub>
-            <m:r>
-              <m:t>θ</m:t>
-            </m:r>
-          </m:sub>
-        </m:sSub>
-        <m:r>
-          <m:t>(</m:t>
-        </m:r>
-        <m:sSub>
-          <m:e>
-            <m:sSup>
-              <m:e>
-                <m:r>
-                  <m:t>p</m:t>
-                </m:r>
-              </m:e>
-              <m:sup>
-                <m:r>
-                  <m:t>'</m:t>
-                </m:r>
-              </m:sup>
-            </m:sSup>
-          </m:e>
-          <m:sub>
-            <m:r>
-              <m:t>i</m:t>
-            </m:r>
-          </m:sub>
-        </m:sSub>
-        <m:r>
-          <m:t>)</m:t>
-        </m:r>
-      </m:oMath>
-    </m:oMathPara>
-    <m:oMathPara>
-      <m:oMath>
-        <m:r>
-          <m:t>4. Statistic: T({</m:t>
-        </m:r>
-        <m:sSub>
-          <m:e>
-            <m:sSup>
-              <m:e>
-                <m:r>
-                  <m:t>r</m:t>
-                </m:r>
-              </m:e>
-              <m:sup>
-                <m:r>
-                  <m:t>'</m:t>
-                </m:r>
-              </m:sup>
-            </m:sSup>
-          </m:e>
-          <m:sub>
-            <m:r>
-              <m:t>i</m:t>
-            </m:r>
-          </m:sub>
-        </m:sSub>
-        <m:r>
-          <m:t>}, </m:t>
-        </m:r>
-        <m:sSub>
-          <m:e>
-            <m:r>
-              <m:t>R</m:t>
-            </m:r>
-          </m:e>
-          <m:sub>
-            <m:r>
-              <m:t>ref</m:t>
-            </m:r>
-          </m:sub>
-        </m:sSub>
-        <m:r>
-          <m:t>)</m:t>
-        </m:r>
-      </m:oMath>
-    </m:oMathPara>
-    <m:oMathPara>
-      <m:oMath>
-        <m:sSub>
-          <m:e>
-            <m:r>
-              <m:t>ω</m:t>
-            </m:r>
-          </m:e>
-          <m:sub>
-            <m:r>
-              <m:t>S</m:t>
-            </m:r>
-          </m:sub>
-        </m:sSub>
-        <m:r>
-          <m:t> = </m:t>
-        </m:r>
-        <m:sSub>
-          <m:e>
-            <m:r>
-              <m:t>E</m:t>
-            </m:r>
-          </m:e>
-          <m:sub>
-            <m:r>
-              <m:t>p~S</m:t>
-            </m:r>
-          </m:sub>
-        </m:sSub>
-        <m:d>
-          <m:dPr>
-            <m:begChr m:val="["/>
-            <m:endChr m:val="]"/>
-          </m:dPr>
-          <m:e>
-            <m:r>
-              <m:t> E </m:t>
-            </m:r>
-            <m:d>
-              <m:dPr>
-                <m:begChr m:val="["/>
-                <m:endChr m:val="]"/>
-              </m:dPr>
-              <m:e>
-                <m:r>
-                  <m:t>D(</m:t>
-                </m:r>
-                <m:sSub>
-                  <m:e>
-                    <m:r>
-                      <m:t>r</m:t>
-                    </m:r>
-                  </m:e>
-                  <m:sub>
-                    <m:r>
-                      <m:t>p</m:t>
-                    </m:r>
-                  </m:sub>
-                </m:sSub>
-                <m:r>
-                  <m:t>, </m:t>
-                </m:r>
-                <m:sSub>
-                  <m:e>
-                    <m:r>
-                      <m:t>r</m:t>
-                    </m:r>
-                  </m:e>
-                  <m:sub>
-                    <m:r>
-                      <m:t>ref</m:t>
-                    </m:r>
-                  </m:sub>
-                </m:sSub>
-                <m:r>
-                  <m:t>)</m:t>
-                </m:r>
-              </m:e>
-            </m:d>
-          </m:e>
-        </m:d>
-      </m:oMath>
-    </m:oMathPara>
   </w:body>
 </w:document>
 </file>

</xml_diff>